<commit_message>
Circle Language Spec: Inheritance: Move content of the 'Misc Inheritance Situations' article to the 'Inheritance Main Concept' article.
</commit_message>
<xml_diff>
--- a/1.1. Circle Language Spec/13. Inheritance/1. Inheritance Main Concepts.docx
+++ b/1.1. Circle Language Spec/13. Inheritance/1. Inheritance Main Concepts.docx
@@ -2024,57 +2024,706 @@
         <w:pStyle w:val="Heading3"/>
       </w:pPr>
       <w:r>
-        <w:t>A</w:t>
+        <w:t>Alternate Version Through Inheritance</w:t>
+      </w:r>
+    </w:p>
+    <w:p>
+      <w:r>
+        <w:t>Once there was the idea</w:t>
+      </w:r>
+      <w:r>
+        <w:t>, that through inheritance and specialization,</w:t>
+      </w:r>
+      <w:r>
+        <w:t xml:space="preserve"> </w:t>
+      </w:r>
+      <w:r>
+        <w:t xml:space="preserve">you can create a </w:t>
+      </w:r>
+      <w:r>
+        <w:rPr>
+          <w:i/>
+          <w:iCs/>
+        </w:rPr>
+        <w:t>totally</w:t>
+      </w:r>
+      <w:r>
+        <w:t xml:space="preserve"> altered version of a system, while the base system</w:t>
+      </w:r>
+      <w:r>
+        <w:t xml:space="preserve"> </w:t>
+      </w:r>
+      <w:r>
+        <w:t>stays in tact.</w:t>
+      </w:r>
+      <w:r>
+        <w:t xml:space="preserve"> </w:t>
+      </w:r>
+      <w:r>
+        <w:t>But this idea is let go of, because if something is private, then you can not change it,</w:t>
+      </w:r>
+      <w:r>
+        <w:t xml:space="preserve"> </w:t>
+      </w:r>
+      <w:r>
+        <w:t>and when a specialization method is made private, then you can not specialize that.</w:t>
+      </w:r>
+      <w:r>
+        <w:t xml:space="preserve"> So you will not be able to create completely alternate versions of something through mere inheritance.</w:t>
+      </w:r>
+    </w:p>
+    <w:p>
+      <w:pPr>
+        <w:pStyle w:val="Heading3"/>
+      </w:pPr>
+      <w:r>
+        <w:t>Miscellaneous Inheritan</w:t>
       </w:r>
       <w:bookmarkStart w:id="0" w:name="_GoBack"/>
       <w:bookmarkEnd w:id="0"/>
       <w:r>
-        <w:t>lternate Version Through Inheritance</w:t>
-      </w:r>
-    </w:p>
-    <w:p>
-      <w:r>
-        <w:t>Once there was the idea</w:t>
-      </w:r>
-      <w:r>
-        <w:t>, that through inheritance and specialization,</w:t>
-      </w:r>
-      <w:r>
-        <w:t xml:space="preserve"> </w:t>
-      </w:r>
-      <w:r>
-        <w:t xml:space="preserve">you can create a </w:t>
+        <w:t>ce Situations</w:t>
+      </w:r>
+    </w:p>
+    <w:p>
+      <w:r>
+        <w:t xml:space="preserve">Now follow </w:t>
+      </w:r>
+      <w:r>
+        <w:t>a couple of miscellaneous situations that can occur when you work with inheritance.</w:t>
+      </w:r>
+    </w:p>
+    <w:p>
+      <w:pPr>
+        <w:pStyle w:val="Heading4"/>
+      </w:pPr>
+      <w:r>
+        <w:t>Command Inheritance</w:t>
+      </w:r>
+    </w:p>
+    <w:p>
+      <w:r>
+        <w:t>Because commands are just objects, inheritance can also be used between commands. One command can class-inherit from another command:</w:t>
+      </w:r>
+    </w:p>
+    <w:p>
+      <w:pPr>
+        <w:pStyle w:val="Spacing"/>
+      </w:pPr>
+    </w:p>
+    <w:p>
+      <w:pPr>
+        <w:ind w:left="852"/>
+      </w:pPr>
+      <w:r>
+        <w:rPr>
+          <w:noProof/>
+        </w:rPr>
+        <w:drawing>
+          <wp:inline distT="0" distB="0" distL="0" distR="0" wp14:anchorId="2441BB11" wp14:editId="08B250AC">
+            <wp:extent cx="2283460" cy="745490"/>
+            <wp:effectExtent l="0" t="0" r="0" b="0"/>
+            <wp:docPr id="20" name="Picture 20"/>
+            <wp:cNvGraphicFramePr>
+              <a:graphicFrameLocks xmlns:a="http://schemas.openxmlformats.org/drawingml/2006/main" noChangeAspect="1"/>
+            </wp:cNvGraphicFramePr>
+            <a:graphic xmlns:a="http://schemas.openxmlformats.org/drawingml/2006/main">
+              <a:graphicData uri="http://schemas.openxmlformats.org/drawingml/2006/picture">
+                <pic:pic xmlns:pic="http://schemas.openxmlformats.org/drawingml/2006/picture">
+                  <pic:nvPicPr>
+                    <pic:cNvPr id="0" name="Picture 1"/>
+                    <pic:cNvPicPr>
+                      <a:picLocks noChangeAspect="1" noChangeArrowheads="1"/>
+                    </pic:cNvPicPr>
+                  </pic:nvPicPr>
+                  <pic:blipFill>
+                    <a:blip r:embed="rId24">
+                      <a:lum bright="-18000"/>
+                      <a:extLst>
+                        <a:ext uri="{28A0092B-C50C-407E-A947-70E740481C1C}">
+                          <a14:useLocalDpi xmlns:a14="http://schemas.microsoft.com/office/drawing/2010/main" val="0"/>
+                        </a:ext>
+                      </a:extLst>
+                    </a:blip>
+                    <a:srcRect/>
+                    <a:stretch>
+                      <a:fillRect/>
+                    </a:stretch>
+                  </pic:blipFill>
+                  <pic:spPr bwMode="auto">
+                    <a:xfrm>
+                      <a:off x="0" y="0"/>
+                      <a:ext cx="2283460" cy="745490"/>
+                    </a:xfrm>
+                    <a:prstGeom prst="rect">
+                      <a:avLst/>
+                    </a:prstGeom>
+                    <a:noFill/>
+                    <a:ln>
+                      <a:noFill/>
+                    </a:ln>
+                  </pic:spPr>
+                </pic:pic>
+              </a:graphicData>
+            </a:graphic>
+          </wp:inline>
+        </w:drawing>
+      </w:r>
+    </w:p>
+    <w:p>
+      <w:pPr>
+        <w:pStyle w:val="Spacing"/>
+      </w:pPr>
+    </w:p>
+    <w:p>
+      <w:pPr>
+        <w:ind w:left="568"/>
+      </w:pPr>
+      <w:r>
+        <w:t>Object and interface inheritance are also possible for commands:</w:t>
+      </w:r>
+    </w:p>
+    <w:p>
+      <w:pPr>
+        <w:pStyle w:val="Spacing"/>
+      </w:pPr>
+    </w:p>
+    <w:p>
+      <w:pPr>
+        <w:ind w:left="852"/>
+      </w:pPr>
+      <w:r>
+        <w:rPr>
+          <w:noProof/>
+        </w:rPr>
+        <w:drawing>
+          <wp:inline distT="0" distB="0" distL="0" distR="0" wp14:anchorId="3BCD93A0" wp14:editId="58A5435B">
+            <wp:extent cx="2315210" cy="718820"/>
+            <wp:effectExtent l="0" t="0" r="0" b="0"/>
+            <wp:docPr id="21" name="Picture 21"/>
+            <wp:cNvGraphicFramePr>
+              <a:graphicFrameLocks xmlns:a="http://schemas.openxmlformats.org/drawingml/2006/main" noChangeAspect="1"/>
+            </wp:cNvGraphicFramePr>
+            <a:graphic xmlns:a="http://schemas.openxmlformats.org/drawingml/2006/main">
+              <a:graphicData uri="http://schemas.openxmlformats.org/drawingml/2006/picture">
+                <pic:pic xmlns:pic="http://schemas.openxmlformats.org/drawingml/2006/picture">
+                  <pic:nvPicPr>
+                    <pic:cNvPr id="0" name="Picture 2"/>
+                    <pic:cNvPicPr>
+                      <a:picLocks noChangeAspect="1" noChangeArrowheads="1"/>
+                    </pic:cNvPicPr>
+                  </pic:nvPicPr>
+                  <pic:blipFill>
+                    <a:blip r:embed="rId25">
+                      <a:lum bright="-18000"/>
+                      <a:extLst>
+                        <a:ext uri="{28A0092B-C50C-407E-A947-70E740481C1C}">
+                          <a14:useLocalDpi xmlns:a14="http://schemas.microsoft.com/office/drawing/2010/main" val="0"/>
+                        </a:ext>
+                      </a:extLst>
+                    </a:blip>
+                    <a:srcRect/>
+                    <a:stretch>
+                      <a:fillRect/>
+                    </a:stretch>
+                  </pic:blipFill>
+                  <pic:spPr bwMode="auto">
+                    <a:xfrm>
+                      <a:off x="0" y="0"/>
+                      <a:ext cx="2315210" cy="718820"/>
+                    </a:xfrm>
+                    <a:prstGeom prst="rect">
+                      <a:avLst/>
+                    </a:prstGeom>
+                    <a:noFill/>
+                    <a:ln>
+                      <a:noFill/>
+                    </a:ln>
+                  </pic:spPr>
+                </pic:pic>
+              </a:graphicData>
+            </a:graphic>
+          </wp:inline>
+        </w:drawing>
+      </w:r>
+    </w:p>
+    <w:p>
+      <w:pPr>
+        <w:ind w:left="852"/>
+      </w:pPr>
+    </w:p>
+    <w:p>
+      <w:pPr>
+        <w:ind w:left="852"/>
+      </w:pPr>
+      <w:r>
+        <w:rPr>
+          <w:noProof/>
+        </w:rPr>
+        <w:drawing>
+          <wp:inline distT="0" distB="0" distL="0" distR="0" wp14:anchorId="5715D8EB" wp14:editId="7C2F878F">
+            <wp:extent cx="2293620" cy="745490"/>
+            <wp:effectExtent l="0" t="0" r="0" b="0"/>
+            <wp:docPr id="22" name="Picture 22"/>
+            <wp:cNvGraphicFramePr>
+              <a:graphicFrameLocks xmlns:a="http://schemas.openxmlformats.org/drawingml/2006/main" noChangeAspect="1"/>
+            </wp:cNvGraphicFramePr>
+            <a:graphic xmlns:a="http://schemas.openxmlformats.org/drawingml/2006/main">
+              <a:graphicData uri="http://schemas.openxmlformats.org/drawingml/2006/picture">
+                <pic:pic xmlns:pic="http://schemas.openxmlformats.org/drawingml/2006/picture">
+                  <pic:nvPicPr>
+                    <pic:cNvPr id="0" name="Picture 3"/>
+                    <pic:cNvPicPr>
+                      <a:picLocks noChangeAspect="1" noChangeArrowheads="1"/>
+                    </pic:cNvPicPr>
+                  </pic:nvPicPr>
+                  <pic:blipFill>
+                    <a:blip r:embed="rId26">
+                      <a:lum bright="-18000"/>
+                      <a:extLst>
+                        <a:ext uri="{28A0092B-C50C-407E-A947-70E740481C1C}">
+                          <a14:useLocalDpi xmlns:a14="http://schemas.microsoft.com/office/drawing/2010/main" val="0"/>
+                        </a:ext>
+                      </a:extLst>
+                    </a:blip>
+                    <a:srcRect/>
+                    <a:stretch>
+                      <a:fillRect/>
+                    </a:stretch>
+                  </pic:blipFill>
+                  <pic:spPr bwMode="auto">
+                    <a:xfrm>
+                      <a:off x="0" y="0"/>
+                      <a:ext cx="2293620" cy="745490"/>
+                    </a:xfrm>
+                    <a:prstGeom prst="rect">
+                      <a:avLst/>
+                    </a:prstGeom>
+                    <a:noFill/>
+                    <a:ln>
+                      <a:noFill/>
+                    </a:ln>
+                  </pic:spPr>
+                </pic:pic>
+              </a:graphicData>
+            </a:graphic>
+          </wp:inline>
+        </w:drawing>
+      </w:r>
+    </w:p>
+    <w:p>
+      <w:pPr>
+        <w:pStyle w:val="Spacing"/>
+      </w:pPr>
+    </w:p>
+    <w:p>
+      <w:pPr>
+        <w:ind w:left="568"/>
+      </w:pPr>
+      <w:r>
+        <w:t>Since commands are just objects that can be executed, a command could in theory also inherit from an object:</w:t>
+      </w:r>
+    </w:p>
+    <w:p>
+      <w:pPr>
+        <w:pStyle w:val="Spacing"/>
+      </w:pPr>
+    </w:p>
+    <w:p>
+      <w:pPr>
+        <w:ind w:left="852"/>
+      </w:pPr>
+      <w:r>
+        <w:rPr>
+          <w:noProof/>
+        </w:rPr>
+        <w:drawing>
+          <wp:inline distT="0" distB="0" distL="0" distR="0" wp14:anchorId="46707122" wp14:editId="62B10CAD">
+            <wp:extent cx="2346960" cy="777240"/>
+            <wp:effectExtent l="0" t="0" r="0" b="0"/>
+            <wp:docPr id="23" name="Picture 23"/>
+            <wp:cNvGraphicFramePr>
+              <a:graphicFrameLocks xmlns:a="http://schemas.openxmlformats.org/drawingml/2006/main" noChangeAspect="1"/>
+            </wp:cNvGraphicFramePr>
+            <a:graphic xmlns:a="http://schemas.openxmlformats.org/drawingml/2006/main">
+              <a:graphicData uri="http://schemas.openxmlformats.org/drawingml/2006/picture">
+                <pic:pic xmlns:pic="http://schemas.openxmlformats.org/drawingml/2006/picture">
+                  <pic:nvPicPr>
+                    <pic:cNvPr id="0" name="Picture 4"/>
+                    <pic:cNvPicPr>
+                      <a:picLocks noChangeAspect="1" noChangeArrowheads="1"/>
+                    </pic:cNvPicPr>
+                  </pic:nvPicPr>
+                  <pic:blipFill>
+                    <a:blip r:embed="rId27">
+                      <a:lum bright="-18000"/>
+                      <a:extLst>
+                        <a:ext uri="{28A0092B-C50C-407E-A947-70E740481C1C}">
+                          <a14:useLocalDpi xmlns:a14="http://schemas.microsoft.com/office/drawing/2010/main" val="0"/>
+                        </a:ext>
+                      </a:extLst>
+                    </a:blip>
+                    <a:srcRect/>
+                    <a:stretch>
+                      <a:fillRect/>
+                    </a:stretch>
+                  </pic:blipFill>
+                  <pic:spPr bwMode="auto">
+                    <a:xfrm>
+                      <a:off x="0" y="0"/>
+                      <a:ext cx="2346960" cy="777240"/>
+                    </a:xfrm>
+                    <a:prstGeom prst="rect">
+                      <a:avLst/>
+                    </a:prstGeom>
+                    <a:noFill/>
+                    <a:ln>
+                      <a:noFill/>
+                    </a:ln>
+                  </pic:spPr>
+                </pic:pic>
+              </a:graphicData>
+            </a:graphic>
+          </wp:inline>
+        </w:drawing>
+      </w:r>
+    </w:p>
+    <w:p>
+      <w:pPr>
+        <w:pStyle w:val="Heading4"/>
+      </w:pPr>
+      <w:r>
+        <w:t>Backward Relation to Derived Classes</w:t>
+      </w:r>
+    </w:p>
+    <w:p>
+      <w:r>
+        <w:t>Due to the duality of relationships, when a derived class refers to its base class, the base class could also point back at the derived class again.</w:t>
+      </w:r>
+    </w:p>
+    <w:p>
+      <w:pPr>
+        <w:pStyle w:val="Spacing"/>
+      </w:pPr>
+    </w:p>
+    <w:p>
+      <w:pPr>
+        <w:ind w:left="852"/>
+      </w:pPr>
+      <w:r>
+        <w:rPr>
+          <w:noProof/>
+        </w:rPr>
+        <w:drawing>
+          <wp:inline distT="0" distB="0" distL="0" distR="0" wp14:anchorId="3D403532" wp14:editId="63458BAA">
+            <wp:extent cx="1987550" cy="967105"/>
+            <wp:effectExtent l="0" t="0" r="0" b="0"/>
+            <wp:docPr id="24" name="Picture 24"/>
+            <wp:cNvGraphicFramePr>
+              <a:graphicFrameLocks xmlns:a="http://schemas.openxmlformats.org/drawingml/2006/main" noChangeAspect="1"/>
+            </wp:cNvGraphicFramePr>
+            <a:graphic xmlns:a="http://schemas.openxmlformats.org/drawingml/2006/main">
+              <a:graphicData uri="http://schemas.openxmlformats.org/drawingml/2006/picture">
+                <pic:pic xmlns:pic="http://schemas.openxmlformats.org/drawingml/2006/picture">
+                  <pic:nvPicPr>
+                    <pic:cNvPr id="0" name="Picture 5"/>
+                    <pic:cNvPicPr>
+                      <a:picLocks noChangeAspect="1" noChangeArrowheads="1"/>
+                    </pic:cNvPicPr>
+                  </pic:nvPicPr>
+                  <pic:blipFill>
+                    <a:blip r:embed="rId28">
+                      <a:lum bright="-18000"/>
+                      <a:extLst>
+                        <a:ext uri="{28A0092B-C50C-407E-A947-70E740481C1C}">
+                          <a14:useLocalDpi xmlns:a14="http://schemas.microsoft.com/office/drawing/2010/main" val="0"/>
+                        </a:ext>
+                      </a:extLst>
+                    </a:blip>
+                    <a:srcRect/>
+                    <a:stretch>
+                      <a:fillRect/>
+                    </a:stretch>
+                  </pic:blipFill>
+                  <pic:spPr bwMode="auto">
+                    <a:xfrm>
+                      <a:off x="0" y="0"/>
+                      <a:ext cx="1987550" cy="967105"/>
+                    </a:xfrm>
+                    <a:prstGeom prst="rect">
+                      <a:avLst/>
+                    </a:prstGeom>
+                    <a:noFill/>
+                    <a:ln>
+                      <a:noFill/>
+                    </a:ln>
+                  </pic:spPr>
+                </pic:pic>
+              </a:graphicData>
+            </a:graphic>
+          </wp:inline>
+        </w:drawing>
+      </w:r>
+    </w:p>
+    <w:p>
+      <w:pPr>
+        <w:pStyle w:val="Spacing"/>
+      </w:pPr>
+    </w:p>
+    <w:p>
+      <w:pPr>
+        <w:ind w:left="568"/>
+      </w:pPr>
+      <w:r>
+        <w:t>Or for class inheritance:</w:t>
+      </w:r>
+    </w:p>
+    <w:p>
+      <w:pPr>
+        <w:pStyle w:val="Spacing"/>
+      </w:pPr>
+    </w:p>
+    <w:p>
+      <w:pPr>
+        <w:ind w:left="852"/>
+      </w:pPr>
+      <w:r>
+        <w:rPr>
+          <w:noProof/>
+        </w:rPr>
+        <w:drawing>
+          <wp:inline distT="0" distB="0" distL="0" distR="0" wp14:anchorId="7E0BE40D" wp14:editId="2938CB1F">
+            <wp:extent cx="2019300" cy="835025"/>
+            <wp:effectExtent l="0" t="0" r="0" b="0"/>
+            <wp:docPr id="25" name="Picture 25"/>
+            <wp:cNvGraphicFramePr>
+              <a:graphicFrameLocks xmlns:a="http://schemas.openxmlformats.org/drawingml/2006/main" noChangeAspect="1"/>
+            </wp:cNvGraphicFramePr>
+            <a:graphic xmlns:a="http://schemas.openxmlformats.org/drawingml/2006/main">
+              <a:graphicData uri="http://schemas.openxmlformats.org/drawingml/2006/picture">
+                <pic:pic xmlns:pic="http://schemas.openxmlformats.org/drawingml/2006/picture">
+                  <pic:nvPicPr>
+                    <pic:cNvPr id="0" name="Picture 6"/>
+                    <pic:cNvPicPr>
+                      <a:picLocks noChangeAspect="1" noChangeArrowheads="1"/>
+                    </pic:cNvPicPr>
+                  </pic:nvPicPr>
+                  <pic:blipFill>
+                    <a:blip r:embed="rId29">
+                      <a:lum bright="-18000"/>
+                      <a:extLst>
+                        <a:ext uri="{28A0092B-C50C-407E-A947-70E740481C1C}">
+                          <a14:useLocalDpi xmlns:a14="http://schemas.microsoft.com/office/drawing/2010/main" val="0"/>
+                        </a:ext>
+                      </a:extLst>
+                    </a:blip>
+                    <a:srcRect/>
+                    <a:stretch>
+                      <a:fillRect/>
+                    </a:stretch>
+                  </pic:blipFill>
+                  <pic:spPr bwMode="auto">
+                    <a:xfrm>
+                      <a:off x="0" y="0"/>
+                      <a:ext cx="2019300" cy="835025"/>
+                    </a:xfrm>
+                    <a:prstGeom prst="rect">
+                      <a:avLst/>
+                    </a:prstGeom>
+                    <a:noFill/>
+                    <a:ln>
+                      <a:noFill/>
+                    </a:ln>
+                  </pic:spPr>
+                </pic:pic>
+              </a:graphicData>
+            </a:graphic>
+          </wp:inline>
+        </w:drawing>
+      </w:r>
+    </w:p>
+    <w:p>
+      <w:pPr>
+        <w:pStyle w:val="Heading4"/>
+      </w:pPr>
+      <w:r>
+        <w:t>Multiple Objects Sharing One Base Object</w:t>
+      </w:r>
+    </w:p>
+    <w:p>
+      <w:r>
+        <w:t xml:space="preserve">Because multiple objects can inherit from the </w:t>
       </w:r>
       <w:r>
         <w:rPr>
           <w:i/>
-          <w:iCs/>
-        </w:rPr>
-        <w:t>totally</w:t>
-      </w:r>
-      <w:r>
-        <w:t xml:space="preserve"> altered version of a system, while the base system</w:t>
-      </w:r>
-      <w:r>
-        <w:t xml:space="preserve"> </w:t>
-      </w:r>
-      <w:r>
-        <w:t>stays in tact.</w:t>
-      </w:r>
-      <w:r>
-        <w:t xml:space="preserve"> </w:t>
-      </w:r>
-      <w:r>
-        <w:t>But this idea is let go of, because if something is private, then you can not change it,</w:t>
-      </w:r>
-      <w:r>
-        <w:t xml:space="preserve"> </w:t>
-      </w:r>
-      <w:r>
-        <w:t>and when a specialization method is made private, then you can not specialize that.</w:t>
-      </w:r>
-      <w:r>
-        <w:t xml:space="preserve"> So you will not be able to create completely alternate versions of something through mere inheritance.</w:t>
+        </w:rPr>
+        <w:t xml:space="preserve">same instance </w:t>
+      </w:r>
+      <w:r>
+        <w:t>of an object, you can have a set of objects use another object as their base:</w:t>
+      </w:r>
+    </w:p>
+    <w:p>
+      <w:pPr>
+        <w:pStyle w:val="Spacing"/>
+      </w:pPr>
+    </w:p>
+    <w:p>
+      <w:pPr>
+        <w:ind w:left="852"/>
+      </w:pPr>
+      <w:r>
+        <w:rPr>
+          <w:noProof/>
+        </w:rPr>
+        <w:drawing>
+          <wp:inline distT="0" distB="0" distL="0" distR="0" wp14:anchorId="02D53C9B" wp14:editId="4982BFB4">
+            <wp:extent cx="1754505" cy="1548765"/>
+            <wp:effectExtent l="0" t="0" r="0" b="0"/>
+            <wp:docPr id="26" name="Picture 26"/>
+            <wp:cNvGraphicFramePr>
+              <a:graphicFrameLocks xmlns:a="http://schemas.openxmlformats.org/drawingml/2006/main" noChangeAspect="1"/>
+            </wp:cNvGraphicFramePr>
+            <a:graphic xmlns:a="http://schemas.openxmlformats.org/drawingml/2006/main">
+              <a:graphicData uri="http://schemas.openxmlformats.org/drawingml/2006/picture">
+                <pic:pic xmlns:pic="http://schemas.openxmlformats.org/drawingml/2006/picture">
+                  <pic:nvPicPr>
+                    <pic:cNvPr id="0" name="Picture 7"/>
+                    <pic:cNvPicPr>
+                      <a:picLocks noChangeAspect="1" noChangeArrowheads="1"/>
+                    </pic:cNvPicPr>
+                  </pic:nvPicPr>
+                  <pic:blipFill>
+                    <a:blip r:embed="rId30">
+                      <a:lum bright="-18000"/>
+                      <a:extLst>
+                        <a:ext uri="{28A0092B-C50C-407E-A947-70E740481C1C}">
+                          <a14:useLocalDpi xmlns:a14="http://schemas.microsoft.com/office/drawing/2010/main" val="0"/>
+                        </a:ext>
+                      </a:extLst>
+                    </a:blip>
+                    <a:srcRect/>
+                    <a:stretch>
+                      <a:fillRect/>
+                    </a:stretch>
+                  </pic:blipFill>
+                  <pic:spPr bwMode="auto">
+                    <a:xfrm>
+                      <a:off x="0" y="0"/>
+                      <a:ext cx="1754505" cy="1548765"/>
+                    </a:xfrm>
+                    <a:prstGeom prst="rect">
+                      <a:avLst/>
+                    </a:prstGeom>
+                    <a:noFill/>
+                    <a:ln>
+                      <a:noFill/>
+                    </a:ln>
+                  </pic:spPr>
+                </pic:pic>
+              </a:graphicData>
+            </a:graphic>
+          </wp:inline>
+        </w:drawing>
+      </w:r>
+    </w:p>
+    <w:p>
+      <w:pPr>
+        <w:pStyle w:val="Heading4"/>
+      </w:pPr>
+      <w:r>
+        <w:t>Inheriting Multiply from the Same Class</w:t>
+      </w:r>
+    </w:p>
+    <w:p>
+      <w:pPr>
+        <w:ind w:left="568"/>
+      </w:pPr>
+      <w:r>
+        <w:t xml:space="preserve">Because you can give an object two sub-objects of the same class, you can also let a single object inherit from the class </w:t>
+      </w:r>
+      <w:proofErr w:type="spellStart"/>
+      <w:r>
+        <w:t>class</w:t>
+      </w:r>
+      <w:proofErr w:type="spellEnd"/>
+      <w:r>
+        <w:t xml:space="preserve"> twice:</w:t>
+      </w:r>
+    </w:p>
+    <w:p>
+      <w:pPr>
+        <w:pStyle w:val="Spacing"/>
+      </w:pPr>
+    </w:p>
+    <w:p>
+      <w:pPr>
+        <w:ind w:left="852"/>
+      </w:pPr>
+      <w:r>
+        <w:rPr>
+          <w:noProof/>
+        </w:rPr>
+        <w:drawing>
+          <wp:inline distT="0" distB="0" distL="0" distR="0" wp14:anchorId="38013B7A" wp14:editId="2253950F">
+            <wp:extent cx="2051050" cy="962025"/>
+            <wp:effectExtent l="0" t="0" r="0" b="0"/>
+            <wp:docPr id="27" name="Picture 27"/>
+            <wp:cNvGraphicFramePr>
+              <a:graphicFrameLocks xmlns:a="http://schemas.openxmlformats.org/drawingml/2006/main" noChangeAspect="1"/>
+            </wp:cNvGraphicFramePr>
+            <a:graphic xmlns:a="http://schemas.openxmlformats.org/drawingml/2006/main">
+              <a:graphicData uri="http://schemas.openxmlformats.org/drawingml/2006/picture">
+                <pic:pic xmlns:pic="http://schemas.openxmlformats.org/drawingml/2006/picture">
+                  <pic:nvPicPr>
+                    <pic:cNvPr id="0" name="Picture 8"/>
+                    <pic:cNvPicPr>
+                      <a:picLocks noChangeAspect="1" noChangeArrowheads="1"/>
+                    </pic:cNvPicPr>
+                  </pic:nvPicPr>
+                  <pic:blipFill>
+                    <a:blip r:embed="rId31">
+                      <a:lum bright="-24000"/>
+                      <a:extLst>
+                        <a:ext uri="{28A0092B-C50C-407E-A947-70E740481C1C}">
+                          <a14:useLocalDpi xmlns:a14="http://schemas.microsoft.com/office/drawing/2010/main" val="0"/>
+                        </a:ext>
+                      </a:extLst>
+                    </a:blip>
+                    <a:srcRect/>
+                    <a:stretch>
+                      <a:fillRect/>
+                    </a:stretch>
+                  </pic:blipFill>
+                  <pic:spPr bwMode="auto">
+                    <a:xfrm>
+                      <a:off x="0" y="0"/>
+                      <a:ext cx="2051050" cy="962025"/>
+                    </a:xfrm>
+                    <a:prstGeom prst="rect">
+                      <a:avLst/>
+                    </a:prstGeom>
+                    <a:noFill/>
+                    <a:ln>
+                      <a:noFill/>
+                    </a:ln>
+                  </pic:spPr>
+                </pic:pic>
+              </a:graphicData>
+            </a:graphic>
+          </wp:inline>
+        </w:drawing>
+      </w:r>
+    </w:p>
+    <w:p>
+      <w:pPr>
+        <w:pStyle w:val="Spacing"/>
+      </w:pPr>
+    </w:p>
+    <w:p>
+      <w:r>
+        <w:t>But why would you do that? It does not matter, that’s up to you. You’re the programmer. You can reference the double members individually in the diagram, but when you want to reference a double member textually you have to disambiguate with a qualifier, which does require you to give each base its own name.</w:t>
       </w:r>
     </w:p>
     <w:p/>
@@ -2757,10 +3406,10 @@
     <w:basedOn w:val="Normal"/>
     <w:next w:val="Normal"/>
     <w:qFormat/>
-    <w:rsid w:val="00E270C8"/>
+    <w:rsid w:val="00677C1F"/>
     <w:pPr>
       <w:keepNext/>
-      <w:spacing w:before="180" w:after="120"/>
+      <w:spacing w:before="240" w:after="120"/>
       <w:outlineLvl w:val="2"/>
     </w:pPr>
     <w:rPr>
@@ -2774,10 +3423,10 @@
     <w:basedOn w:val="Normal"/>
     <w:next w:val="Normal"/>
     <w:qFormat/>
-    <w:rsid w:val="00B54CD6"/>
+    <w:rsid w:val="001233BF"/>
     <w:pPr>
       <w:keepNext/>
-      <w:spacing w:before="120" w:after="120"/>
+      <w:spacing w:before="240" w:after="120"/>
       <w:outlineLvl w:val="3"/>
     </w:pPr>
     <w:rPr>

</xml_diff>